<commit_message>
Fix product selection: images, live search, price override, area description, link field
- Fixed undefined images by checking for imageUrl in addition to image
- Made product search live with debounce (removed search button)
- Added price override field for one-time price changes when selecting products
- Added area description field when adding products to selection
- Improved selected products UI with better layout and spacing
- Added link field for products (hyperlinked with code in template)
- Removed manufacturer description from form and API
- Added SQL script for adding link column to database
</commit_message>
<xml_diff>
--- a/public/product-selection.docx
+++ b/public/product-selection.docx
@@ -12,9 +12,8 @@
       <w:tblGrid>
         <w:gridCol w:w="752"/>
         <w:gridCol w:w="2044"/>
-        <w:gridCol w:w="1674"/>
-        <w:gridCol w:w="1787"/>
-        <w:gridCol w:w="1486"/>
+        <w:gridCol w:w="2586"/>
+        <w:gridCol w:w="2361"/>
         <w:gridCol w:w="2213"/>
         <w:gridCol w:w="957"/>
         <w:gridCol w:w="849"/>
@@ -24,7 +23,7 @@
         <w:tc>
           <w:tcPr>
             <w:tcW w:w="12950" w:type="dxa"/>
-            <w:gridSpan w:val="9"/>
+            <w:gridSpan w:val="8"/>
           </w:tcPr>
           <w:p>
             <w:pPr>
@@ -44,7 +43,7 @@
                 <w:szCs w:val="28"/>
               </w:rPr>
               <w:drawing>
-                <wp:anchor distT="0" distB="0" distL="114300" distR="114300" simplePos="0" relativeHeight="251658240" behindDoc="0" locked="0" layoutInCell="1" allowOverlap="1" wp14:anchorId="1277A705" wp14:editId="1E7EB948">
+                <wp:anchor distT="0" distB="0" distL="114300" distR="114300" simplePos="0" relativeHeight="251658240" behindDoc="0" locked="0" layoutInCell="1" allowOverlap="1" wp14:anchorId="1277A705" wp14:editId="184F816E">
                   <wp:simplePos x="0" y="0"/>
                   <wp:positionH relativeFrom="column">
                     <wp:posOffset>6052820</wp:posOffset>
@@ -148,20 +147,29 @@
                 <w:szCs w:val="28"/>
               </w:rPr>
             </w:pPr>
+            <w:proofErr w:type="gramStart"/>
             <w:r>
               <w:rPr>
                 <w:sz w:val="28"/>
                 <w:szCs w:val="28"/>
               </w:rPr>
-              <w:t>Date: {{date}}</w:t>
-            </w:r>
-          </w:p>
-          <w:p>
-            <w:pPr>
+              <w:t>Date: {{</w:t>
+            </w:r>
+            <w:proofErr w:type="gramEnd"/>
+            <w:r>
               <w:rPr>
                 <w:sz w:val="28"/>
                 <w:szCs w:val="28"/>
               </w:rPr>
+              <w:t>date}}</w:t>
+            </w:r>
+          </w:p>
+          <w:p>
+            <w:pPr>
+              <w:rPr>
+                <w:sz w:val="28"/>
+                <w:szCs w:val="28"/>
+              </w:rPr>
             </w:pPr>
           </w:p>
           <w:p>
@@ -195,27 +203,45 @@
                 <w:szCs w:val="20"/>
               </w:rPr>
             </w:pPr>
-            <w:r>
-              <w:rPr>
-                <w:sz w:val="20"/>
-                <w:szCs w:val="20"/>
-              </w:rPr>
-              <w:t>Phone: {{phone-number}}</w:t>
-            </w:r>
-          </w:p>
-          <w:p>
-            <w:pPr>
-              <w:rPr>
-                <w:sz w:val="20"/>
-                <w:szCs w:val="20"/>
-              </w:rPr>
-            </w:pPr>
-            <w:r>
-              <w:rPr>
-                <w:sz w:val="20"/>
-                <w:szCs w:val="20"/>
-              </w:rPr>
-              <w:t>Email: {{email}}</w:t>
+            <w:proofErr w:type="gramStart"/>
+            <w:r>
+              <w:rPr>
+                <w:sz w:val="20"/>
+                <w:szCs w:val="20"/>
+              </w:rPr>
+              <w:t>Phone: {{</w:t>
+            </w:r>
+            <w:proofErr w:type="gramEnd"/>
+            <w:r>
+              <w:rPr>
+                <w:sz w:val="20"/>
+                <w:szCs w:val="20"/>
+              </w:rPr>
+              <w:t>phone-number}}</w:t>
+            </w:r>
+          </w:p>
+          <w:p>
+            <w:pPr>
+              <w:rPr>
+                <w:sz w:val="20"/>
+                <w:szCs w:val="20"/>
+              </w:rPr>
+            </w:pPr>
+            <w:proofErr w:type="gramStart"/>
+            <w:r>
+              <w:rPr>
+                <w:sz w:val="20"/>
+                <w:szCs w:val="20"/>
+              </w:rPr>
+              <w:t>Email: {{</w:t>
+            </w:r>
+            <w:proofErr w:type="gramEnd"/>
+            <w:r>
+              <w:rPr>
+                <w:sz w:val="20"/>
+                <w:szCs w:val="20"/>
+              </w:rPr>
+              <w:t>email}}</w:t>
             </w:r>
           </w:p>
           <w:p>
@@ -297,7 +323,7 @@
         </w:tc>
         <w:tc>
           <w:tcPr>
-            <w:tcW w:w="1674" w:type="dxa"/>
+            <w:tcW w:w="2586" w:type="dxa"/>
             <w:shd w:val="clear" w:color="auto" w:fill="161341"/>
           </w:tcPr>
           <w:p>
@@ -326,28 +352,7 @@
         </w:tc>
         <w:tc>
           <w:tcPr>
-            <w:tcW w:w="1787" w:type="dxa"/>
-            <w:shd w:val="clear" w:color="auto" w:fill="161341"/>
-          </w:tcPr>
-          <w:p>
-            <w:pPr>
-              <w:rPr>
-                <w:sz w:val="20"/>
-                <w:szCs w:val="20"/>
-              </w:rPr>
-            </w:pPr>
-            <w:r>
-              <w:rPr>
-                <w:sz w:val="20"/>
-                <w:szCs w:val="20"/>
-              </w:rPr>
-              <w:t>Manufacturer Description</w:t>
-            </w:r>
-          </w:p>
-        </w:tc>
-        <w:tc>
-          <w:tcPr>
-            <w:tcW w:w="1486" w:type="dxa"/>
+            <w:tcW w:w="2361" w:type="dxa"/>
             <w:shd w:val="clear" w:color="auto" w:fill="161341"/>
           </w:tcPr>
           <w:p>
@@ -487,7 +492,7 @@
         <w:tc>
           <w:tcPr>
             <w:tcW w:w="12950" w:type="dxa"/>
-            <w:gridSpan w:val="9"/>
+            <w:gridSpan w:val="8"/>
             <w:shd w:val="clear" w:color="auto" w:fill="D1D1D1" w:themeFill="background2" w:themeFillShade="E6"/>
           </w:tcPr>
           <w:p>
@@ -503,7 +508,23 @@
                 <w:sz w:val="20"/>
                 <w:szCs w:val="20"/>
               </w:rPr>
-              <w:t>{{#categories}}{{category-name}}</w:t>
+              <w:t>{{#categories</w:t>
+            </w:r>
+            <w:proofErr w:type="gramStart"/>
+            <w:r>
+              <w:rPr>
+                <w:sz w:val="20"/>
+                <w:szCs w:val="20"/>
+              </w:rPr>
+              <w:t>}}{</w:t>
+            </w:r>
+            <w:proofErr w:type="gramEnd"/>
+            <w:r>
+              <w:rPr>
+                <w:sz w:val="20"/>
+                <w:szCs w:val="20"/>
+              </w:rPr>
+              <w:t>{category-name}}</w:t>
             </w:r>
           </w:p>
         </w:tc>
@@ -517,24 +538,33 @@
             <w:pPr>
               <w:jc w:val="center"/>
               <w:rPr>
-                <w:sz w:val="20"/>
-                <w:szCs w:val="20"/>
-              </w:rPr>
-            </w:pPr>
-            <w:r>
-              <w:rPr>
+                <w:b/>
+                <w:bCs/>
+                <w:sz w:val="20"/>
+                <w:szCs w:val="20"/>
+              </w:rPr>
+            </w:pPr>
+            <w:r>
+              <w:rPr>
+                <w:b/>
+                <w:bCs/>
                 <w:sz w:val="20"/>
                 <w:szCs w:val="20"/>
               </w:rPr>
               <w:t>{{#products}}</w:t>
             </w:r>
-            <w:r>
-              <w:rPr>
-                <w:sz w:val="20"/>
-                <w:szCs w:val="20"/>
-              </w:rPr>
-              <w:t>{{code}}</w:t>
-            </w:r>
+            <w:hyperlink r:id="rId5" w:history="1">
+              <w:r>
+                <w:rPr>
+                  <w:rStyle w:val="Hyperlink"/>
+                  <w:b/>
+                  <w:bCs/>
+                  <w:sz w:val="20"/>
+                  <w:szCs w:val="20"/>
+                </w:rPr>
+                <w:t>{{code}}</w:t>
+              </w:r>
+            </w:hyperlink>
           </w:p>
         </w:tc>
         <w:tc>
@@ -560,7 +590,7 @@
         </w:tc>
         <w:tc>
           <w:tcPr>
-            <w:tcW w:w="1674" w:type="dxa"/>
+            <w:tcW w:w="2586" w:type="dxa"/>
           </w:tcPr>
           <w:p>
             <w:pPr>
@@ -581,27 +611,7 @@
         </w:tc>
         <w:tc>
           <w:tcPr>
-            <w:tcW w:w="1787" w:type="dxa"/>
-          </w:tcPr>
-          <w:p>
-            <w:pPr>
-              <w:rPr>
-                <w:sz w:val="20"/>
-                <w:szCs w:val="20"/>
-              </w:rPr>
-            </w:pPr>
-            <w:r>
-              <w:rPr>
-                <w:sz w:val="20"/>
-                <w:szCs w:val="20"/>
-              </w:rPr>
-              <w:t>{{manufacturer-description}}</w:t>
-            </w:r>
-          </w:p>
-        </w:tc>
-        <w:tc>
-          <w:tcPr>
-            <w:tcW w:w="1486" w:type="dxa"/>
+            <w:tcW w:w="2361" w:type="dxa"/>
           </w:tcPr>
           <w:p>
             <w:pPr>
@@ -700,14 +710,39 @@
                 <w:sz w:val="20"/>
                 <w:szCs w:val="20"/>
               </w:rPr>
-              <w:t>{{notes}}{{/products}}</w:t>
-            </w:r>
-            <w:r>
-              <w:rPr>
-                <w:sz w:val="20"/>
-                <w:szCs w:val="20"/>
-              </w:rPr>
-              <w:t>{{/categories}}</w:t>
+              <w:t>{{notes</w:t>
+            </w:r>
+            <w:proofErr w:type="gramStart"/>
+            <w:r>
+              <w:rPr>
+                <w:sz w:val="20"/>
+                <w:szCs w:val="20"/>
+              </w:rPr>
+              <w:t>}}{</w:t>
+            </w:r>
+            <w:proofErr w:type="gramEnd"/>
+            <w:r>
+              <w:rPr>
+                <w:sz w:val="20"/>
+                <w:szCs w:val="20"/>
+              </w:rPr>
+              <w:t>{/products</w:t>
+            </w:r>
+            <w:proofErr w:type="gramStart"/>
+            <w:r>
+              <w:rPr>
+                <w:sz w:val="20"/>
+                <w:szCs w:val="20"/>
+              </w:rPr>
+              <w:t>}}{</w:t>
+            </w:r>
+            <w:proofErr w:type="gramEnd"/>
+            <w:r>
+              <w:rPr>
+                <w:sz w:val="20"/>
+                <w:szCs w:val="20"/>
+              </w:rPr>
+              <w:t>{/categories}}</w:t>
             </w:r>
           </w:p>
         </w:tc>
@@ -1660,6 +1695,29 @@
       </w:tblBorders>
     </w:tblPr>
   </w:style>
+  <w:style w:type="character" w:styleId="Hyperlink">
+    <w:name w:val="Hyperlink"/>
+    <w:basedOn w:val="DefaultParagraphFont"/>
+    <w:uiPriority w:val="99"/>
+    <w:unhideWhenUsed/>
+    <w:rsid w:val="002608CA"/>
+    <w:rPr>
+      <w:color w:val="467886" w:themeColor="hyperlink"/>
+      <w:u w:val="single"/>
+    </w:rPr>
+  </w:style>
+  <w:style w:type="character" w:styleId="UnresolvedMention">
+    <w:name w:val="Unresolved Mention"/>
+    <w:basedOn w:val="DefaultParagraphFont"/>
+    <w:uiPriority w:val="99"/>
+    <w:semiHidden/>
+    <w:unhideWhenUsed/>
+    <w:rsid w:val="002608CA"/>
+    <w:rPr>
+      <w:color w:val="605E5C"/>
+      <w:shd w:val="clear" w:color="auto" w:fill="E1DFDD"/>
+    </w:rPr>
+  </w:style>
 </w:styles>
 </file>
 

</xml_diff>

<commit_message>
Fix multiple issues: instant search, price format, keywords field
1. Remove loading emoji - cleaner UI
2. Load all products on page load for instant client-side filtering
3. Add keywords field for enhanced product search
4. Add $ prefix to price in generated documents
5. Update SQL script to include keywords column
6. Search now works on code, keywords, and description
</commit_message>
<xml_diff>
--- a/public/product-selection.docx
+++ b/public/product-selection.docx
@@ -5,24 +5,25 @@
     <w:tbl>
       <w:tblPr>
         <w:tblStyle w:val="TableGrid"/>
-        <w:tblW w:w="0" w:type="auto"/>
+        <w:tblW w:w="15451" w:type="dxa"/>
+        <w:tblInd w:w="-1281" w:type="dxa"/>
         <w:tblLayout w:type="fixed"/>
         <w:tblLook w:val="04A0" w:firstRow="1" w:lastRow="0" w:firstColumn="1" w:lastColumn="0" w:noHBand="0" w:noVBand="1"/>
       </w:tblPr>
       <w:tblGrid>
-        <w:gridCol w:w="752"/>
+        <w:gridCol w:w="2033"/>
         <w:gridCol w:w="2044"/>
         <w:gridCol w:w="2586"/>
         <w:gridCol w:w="2361"/>
         <w:gridCol w:w="2213"/>
         <w:gridCol w:w="957"/>
         <w:gridCol w:w="849"/>
-        <w:gridCol w:w="1188"/>
+        <w:gridCol w:w="2408"/>
       </w:tblGrid>
       <w:tr>
         <w:tc>
           <w:tcPr>
-            <w:tcW w:w="12950" w:type="dxa"/>
+            <w:tcW w:w="15451" w:type="dxa"/>
             <w:gridSpan w:val="8"/>
           </w:tcPr>
           <w:p>
@@ -43,13 +44,13 @@
                 <w:szCs w:val="28"/>
               </w:rPr>
               <w:drawing>
-                <wp:anchor distT="0" distB="0" distL="114300" distR="114300" simplePos="0" relativeHeight="251658240" behindDoc="0" locked="0" layoutInCell="1" allowOverlap="1" wp14:anchorId="1277A705" wp14:editId="184F816E">
+                <wp:anchor distT="0" distB="0" distL="114300" distR="114300" simplePos="0" relativeHeight="251658240" behindDoc="0" locked="0" layoutInCell="1" allowOverlap="1" wp14:anchorId="1277A705" wp14:editId="04EC7D2C">
                   <wp:simplePos x="0" y="0"/>
                   <wp:positionH relativeFrom="column">
-                    <wp:posOffset>6052820</wp:posOffset>
+                    <wp:posOffset>7545070</wp:posOffset>
                   </wp:positionH>
                   <wp:positionV relativeFrom="paragraph">
-                    <wp:posOffset>12700</wp:posOffset>
+                    <wp:posOffset>50800</wp:posOffset>
                   </wp:positionV>
                   <wp:extent cx="2043430" cy="1169347"/>
                   <wp:effectExtent l="0" t="0" r="1270" b="0"/>
@@ -119,6 +120,7 @@
           </w:p>
           <w:p>
             <w:pPr>
+              <w:ind w:right="35"/>
               <w:rPr>
                 <w:sz w:val="28"/>
                 <w:szCs w:val="28"/>
@@ -265,7 +267,7 @@
       <w:tr>
         <w:tc>
           <w:tcPr>
-            <w:tcW w:w="752" w:type="dxa"/>
+            <w:tcW w:w="2033" w:type="dxa"/>
             <w:shd w:val="clear" w:color="auto" w:fill="161341"/>
           </w:tcPr>
           <w:p>
@@ -460,7 +462,7 @@
         </w:tc>
         <w:tc>
           <w:tcPr>
-            <w:tcW w:w="1188" w:type="dxa"/>
+            <w:tcW w:w="2408" w:type="dxa"/>
             <w:shd w:val="clear" w:color="auto" w:fill="161341"/>
           </w:tcPr>
           <w:p>
@@ -491,7 +493,7 @@
       <w:tr>
         <w:tc>
           <w:tcPr>
-            <w:tcW w:w="12950" w:type="dxa"/>
+            <w:tcW w:w="15451" w:type="dxa"/>
             <w:gridSpan w:val="8"/>
             <w:shd w:val="clear" w:color="auto" w:fill="D1D1D1" w:themeFill="background2" w:themeFillShade="E6"/>
           </w:tcPr>
@@ -532,10 +534,11 @@
       <w:tr>
         <w:tc>
           <w:tcPr>
-            <w:tcW w:w="752" w:type="dxa"/>
+            <w:tcW w:w="2033" w:type="dxa"/>
           </w:tcPr>
           <w:p>
             <w:pPr>
+              <w:ind w:left="-1244" w:firstLine="1244"/>
               <w:jc w:val="center"/>
               <w:rPr>
                 <w:b/>
@@ -695,7 +698,7 @@
         </w:tc>
         <w:tc>
           <w:tcPr>
-            <w:tcW w:w="1188" w:type="dxa"/>
+            <w:tcW w:w="2408" w:type="dxa"/>
           </w:tcPr>
           <w:p>
             <w:pPr>
@@ -751,7 +754,7 @@
     <w:p/>
     <w:sectPr>
       <w:pgSz w:w="15840" w:h="12240" w:orient="landscape"/>
-      <w:pgMar w:top="1440" w:right="1440" w:bottom="1440" w:left="1440" w:header="720" w:footer="720" w:gutter="0"/>
+      <w:pgMar w:top="284" w:right="1440" w:bottom="1440" w:left="1440" w:header="720" w:footer="720" w:gutter="0"/>
       <w:cols w:space="720"/>
       <w:docGrid w:linePitch="360"/>
     </w:sectPr>

</xml_diff>

<commit_message>
Update product selection template
</commit_message>
<xml_diff>
--- a/public/product-selection.docx
+++ b/public/product-selection.docx
@@ -5,25 +5,25 @@
     <w:tbl>
       <w:tblPr>
         <w:tblStyle w:val="TableGrid"/>
-        <w:tblW w:w="15451" w:type="dxa"/>
-        <w:tblInd w:w="-1281" w:type="dxa"/>
+        <w:tblW w:w="15168" w:type="dxa"/>
+        <w:tblInd w:w="-1139" w:type="dxa"/>
         <w:tblLayout w:type="fixed"/>
         <w:tblLook w:val="04A0" w:firstRow="1" w:lastRow="0" w:firstColumn="1" w:lastColumn="0" w:noHBand="0" w:noVBand="1"/>
       </w:tblPr>
       <w:tblGrid>
-        <w:gridCol w:w="2033"/>
+        <w:gridCol w:w="1891"/>
         <w:gridCol w:w="2044"/>
         <w:gridCol w:w="2586"/>
         <w:gridCol w:w="2361"/>
         <w:gridCol w:w="2213"/>
         <w:gridCol w:w="957"/>
         <w:gridCol w:w="849"/>
-        <w:gridCol w:w="2408"/>
+        <w:gridCol w:w="2267"/>
       </w:tblGrid>
       <w:tr>
         <w:tc>
           <w:tcPr>
-            <w:tcW w:w="15451" w:type="dxa"/>
+            <w:tcW w:w="15168" w:type="dxa"/>
             <w:gridSpan w:val="8"/>
           </w:tcPr>
           <w:p>
@@ -44,10 +44,10 @@
                 <w:szCs w:val="28"/>
               </w:rPr>
               <w:drawing>
-                <wp:anchor distT="0" distB="0" distL="114300" distR="114300" simplePos="0" relativeHeight="251658240" behindDoc="0" locked="0" layoutInCell="1" allowOverlap="1" wp14:anchorId="1277A705" wp14:editId="04EC7D2C">
+                <wp:anchor distT="0" distB="0" distL="114300" distR="114300" simplePos="0" relativeHeight="251658240" behindDoc="0" locked="0" layoutInCell="1" allowOverlap="1" wp14:anchorId="1277A705" wp14:editId="51A97127">
                   <wp:simplePos x="0" y="0"/>
                   <wp:positionH relativeFrom="column">
-                    <wp:posOffset>7545070</wp:posOffset>
+                    <wp:posOffset>7437120</wp:posOffset>
                   </wp:positionH>
                   <wp:positionV relativeFrom="paragraph">
                     <wp:posOffset>50800</wp:posOffset>
@@ -267,7 +267,7 @@
       <w:tr>
         <w:tc>
           <w:tcPr>
-            <w:tcW w:w="2033" w:type="dxa"/>
+            <w:tcW w:w="1891" w:type="dxa"/>
             <w:shd w:val="clear" w:color="auto" w:fill="161341"/>
           </w:tcPr>
           <w:p>
@@ -462,7 +462,7 @@
         </w:tc>
         <w:tc>
           <w:tcPr>
-            <w:tcW w:w="2408" w:type="dxa"/>
+            <w:tcW w:w="2267" w:type="dxa"/>
             <w:shd w:val="clear" w:color="auto" w:fill="161341"/>
           </w:tcPr>
           <w:p>
@@ -493,7 +493,7 @@
       <w:tr>
         <w:tc>
           <w:tcPr>
-            <w:tcW w:w="15451" w:type="dxa"/>
+            <w:tcW w:w="15168" w:type="dxa"/>
             <w:gridSpan w:val="8"/>
             <w:shd w:val="clear" w:color="auto" w:fill="D1D1D1" w:themeFill="background2" w:themeFillShade="E6"/>
           </w:tcPr>
@@ -534,7 +534,7 @@
       <w:tr>
         <w:tc>
           <w:tcPr>
-            <w:tcW w:w="2033" w:type="dxa"/>
+            <w:tcW w:w="1891" w:type="dxa"/>
           </w:tcPr>
           <w:p>
             <w:pPr>
@@ -698,7 +698,7 @@
         </w:tc>
         <w:tc>
           <w:tcPr>
-            <w:tcW w:w="2408" w:type="dxa"/>
+            <w:tcW w:w="2267" w:type="dxa"/>
           </w:tcPr>
           <w:p>
             <w:pPr>
@@ -751,7 +751,11 @@
         </w:tc>
       </w:tr>
     </w:tbl>
-    <w:p/>
+    <w:p>
+      <w:pPr>
+        <w:ind w:left="-1134" w:firstLine="1418"/>
+      </w:pPr>
+    </w:p>
     <w:sectPr>
       <w:pgSz w:w="15840" w:h="12240" w:orient="landscape"/>
       <w:pgMar w:top="284" w:right="1440" w:bottom="1440" w:left="1440" w:header="720" w:footer="720" w:gutter="0"/>

</xml_diff>

<commit_message>
Remove price, area description; add tall notes textarea; update hyperlink format
</commit_message>
<xml_diff>
--- a/public/product-selection.docx
+++ b/public/product-selection.docx
@@ -14,17 +14,16 @@
         <w:gridCol w:w="1891"/>
         <w:gridCol w:w="2044"/>
         <w:gridCol w:w="2586"/>
-        <w:gridCol w:w="2361"/>
-        <w:gridCol w:w="2213"/>
-        <w:gridCol w:w="957"/>
-        <w:gridCol w:w="849"/>
-        <w:gridCol w:w="2267"/>
+        <w:gridCol w:w="2977"/>
+        <w:gridCol w:w="2409"/>
+        <w:gridCol w:w="2268"/>
+        <w:gridCol w:w="993"/>
       </w:tblGrid>
       <w:tr>
         <w:tc>
           <w:tcPr>
             <w:tcW w:w="15168" w:type="dxa"/>
-            <w:gridSpan w:val="8"/>
+            <w:gridSpan w:val="7"/>
           </w:tcPr>
           <w:p>
             <w:pPr>
@@ -272,6 +271,8 @@
           </w:tcPr>
           <w:p>
             <w:pPr>
+              <w:ind w:left="-1244" w:firstLine="1244"/>
+              <w:jc w:val="center"/>
               <w:rPr>
                 <w:sz w:val="20"/>
                 <w:szCs w:val="20"/>
@@ -284,14 +285,6 @@
               </w:rPr>
               <w:t>Code</w:t>
             </w:r>
-          </w:p>
-          <w:p>
-            <w:pPr>
-              <w:rPr>
-                <w:sz w:val="20"/>
-                <w:szCs w:val="20"/>
-              </w:rPr>
-            </w:pPr>
           </w:p>
         </w:tc>
         <w:tc>
@@ -301,6 +294,7 @@
           </w:tcPr>
           <w:p>
             <w:pPr>
+              <w:jc w:val="center"/>
               <w:rPr>
                 <w:sz w:val="20"/>
                 <w:szCs w:val="20"/>
@@ -313,14 +307,6 @@
               </w:rPr>
               <w:t>Image</w:t>
             </w:r>
-          </w:p>
-          <w:p>
-            <w:pPr>
-              <w:rPr>
-                <w:sz w:val="20"/>
-                <w:szCs w:val="20"/>
-              </w:rPr>
-            </w:pPr>
           </w:p>
         </w:tc>
         <w:tc>
@@ -330,6 +316,7 @@
           </w:tcPr>
           <w:p>
             <w:pPr>
+              <w:jc w:val="center"/>
               <w:rPr>
                 <w:sz w:val="20"/>
                 <w:szCs w:val="20"/>
@@ -342,23 +329,16 @@
               </w:rPr>
               <w:t>Description</w:t>
             </w:r>
-          </w:p>
-          <w:p>
-            <w:pPr>
-              <w:rPr>
-                <w:sz w:val="20"/>
-                <w:szCs w:val="20"/>
-              </w:rPr>
-            </w:pPr>
           </w:p>
         </w:tc>
         <w:tc>
           <w:tcPr>
-            <w:tcW w:w="2361" w:type="dxa"/>
+            <w:tcW w:w="2977" w:type="dxa"/>
             <w:shd w:val="clear" w:color="auto" w:fill="161341"/>
           </w:tcPr>
           <w:p>
             <w:pPr>
+              <w:jc w:val="center"/>
               <w:rPr>
                 <w:sz w:val="20"/>
                 <w:szCs w:val="20"/>
@@ -375,11 +355,12 @@
         </w:tc>
         <w:tc>
           <w:tcPr>
-            <w:tcW w:w="2213" w:type="dxa"/>
+            <w:tcW w:w="2409" w:type="dxa"/>
             <w:shd w:val="clear" w:color="auto" w:fill="161341"/>
           </w:tcPr>
           <w:p>
             <w:pPr>
+              <w:jc w:val="center"/>
               <w:rPr>
                 <w:sz w:val="20"/>
                 <w:szCs w:val="20"/>
@@ -392,101 +373,50 @@
               </w:rPr>
               <w:t>Area Description</w:t>
             </w:r>
-          </w:p>
-          <w:p>
-            <w:pPr>
-              <w:rPr>
-                <w:sz w:val="20"/>
-                <w:szCs w:val="20"/>
-              </w:rPr>
-            </w:pPr>
           </w:p>
         </w:tc>
         <w:tc>
           <w:tcPr>
-            <w:tcW w:w="957" w:type="dxa"/>
+            <w:tcW w:w="2268" w:type="dxa"/>
             <w:shd w:val="clear" w:color="auto" w:fill="161341"/>
           </w:tcPr>
           <w:p>
             <w:pPr>
-              <w:rPr>
-                <w:sz w:val="20"/>
-                <w:szCs w:val="20"/>
-              </w:rPr>
-            </w:pPr>
-            <w:r>
-              <w:rPr>
-                <w:sz w:val="20"/>
-                <w:szCs w:val="20"/>
-              </w:rPr>
-              <w:t>Quantity</w:t>
-            </w:r>
-          </w:p>
-          <w:p>
-            <w:pPr>
-              <w:rPr>
-                <w:sz w:val="20"/>
-                <w:szCs w:val="20"/>
-              </w:rPr>
-            </w:pPr>
+              <w:jc w:val="center"/>
+              <w:rPr>
+                <w:sz w:val="20"/>
+                <w:szCs w:val="20"/>
+              </w:rPr>
+            </w:pPr>
+            <w:r>
+              <w:rPr>
+                <w:sz w:val="20"/>
+                <w:szCs w:val="20"/>
+              </w:rPr>
+              <w:t>Notes</w:t>
+            </w:r>
           </w:p>
         </w:tc>
         <w:tc>
           <w:tcPr>
-            <w:tcW w:w="849" w:type="dxa"/>
+            <w:tcW w:w="993" w:type="dxa"/>
             <w:shd w:val="clear" w:color="auto" w:fill="161341"/>
           </w:tcPr>
           <w:p>
             <w:pPr>
-              <w:rPr>
-                <w:sz w:val="20"/>
-                <w:szCs w:val="20"/>
-              </w:rPr>
-            </w:pPr>
-            <w:r>
-              <w:rPr>
-                <w:sz w:val="20"/>
-                <w:szCs w:val="20"/>
-              </w:rPr>
-              <w:t>Price</w:t>
-            </w:r>
-          </w:p>
-          <w:p>
-            <w:pPr>
-              <w:rPr>
-                <w:sz w:val="20"/>
-                <w:szCs w:val="20"/>
-              </w:rPr>
-            </w:pPr>
-          </w:p>
-        </w:tc>
-        <w:tc>
-          <w:tcPr>
-            <w:tcW w:w="2267" w:type="dxa"/>
-            <w:shd w:val="clear" w:color="auto" w:fill="161341"/>
-          </w:tcPr>
-          <w:p>
-            <w:pPr>
-              <w:rPr>
-                <w:sz w:val="20"/>
-                <w:szCs w:val="20"/>
-              </w:rPr>
-            </w:pPr>
-            <w:r>
-              <w:rPr>
-                <w:sz w:val="20"/>
-                <w:szCs w:val="20"/>
-              </w:rPr>
-              <w:t>Notes</w:t>
-            </w:r>
-          </w:p>
-          <w:p>
-            <w:pPr>
-              <w:rPr>
-                <w:sz w:val="20"/>
-                <w:szCs w:val="20"/>
-              </w:rPr>
-            </w:pPr>
+              <w:jc w:val="center"/>
+              <w:rPr>
+                <w:sz w:val="20"/>
+                <w:szCs w:val="20"/>
+              </w:rPr>
+            </w:pPr>
+            <w:r>
+              <w:rPr>
+                <w:sz w:val="20"/>
+                <w:szCs w:val="20"/>
+              </w:rPr>
+              <w:t>Quantity</w:t>
+            </w:r>
           </w:p>
         </w:tc>
       </w:tr>
@@ -494,8 +424,7 @@
         <w:tc>
           <w:tcPr>
             <w:tcW w:w="15168" w:type="dxa"/>
-            <w:gridSpan w:val="8"/>
-            <w:shd w:val="clear" w:color="auto" w:fill="D1D1D1" w:themeFill="background2" w:themeFillShade="E6"/>
+            <w:gridSpan w:val="7"/>
           </w:tcPr>
           <w:p>
             <w:pPr>
@@ -614,7 +543,7 @@
         </w:tc>
         <w:tc>
           <w:tcPr>
-            <w:tcW w:w="2361" w:type="dxa"/>
+            <w:tcW w:w="2977" w:type="dxa"/>
           </w:tcPr>
           <w:p>
             <w:pPr>
@@ -635,7 +564,7 @@
         </w:tc>
         <w:tc>
           <w:tcPr>
-            <w:tcW w:w="2213" w:type="dxa"/>
+            <w:tcW w:w="2409" w:type="dxa"/>
           </w:tcPr>
           <w:p>
             <w:pPr>
@@ -656,7 +585,7 @@
         </w:tc>
         <w:tc>
           <w:tcPr>
-            <w:tcW w:w="957" w:type="dxa"/>
+            <w:tcW w:w="2268" w:type="dxa"/>
           </w:tcPr>
           <w:p>
             <w:pPr>
@@ -671,13 +600,13 @@
                 <w:sz w:val="20"/>
                 <w:szCs w:val="20"/>
               </w:rPr>
-              <w:t>{{quantity}}</w:t>
+              <w:t>{{notes}}</w:t>
             </w:r>
           </w:p>
         </w:tc>
         <w:tc>
           <w:tcPr>
-            <w:tcW w:w="849" w:type="dxa"/>
+            <w:tcW w:w="993" w:type="dxa"/>
           </w:tcPr>
           <w:p>
             <w:pPr>
@@ -692,28 +621,7 @@
                 <w:sz w:val="20"/>
                 <w:szCs w:val="20"/>
               </w:rPr>
-              <w:t>{{price}}</w:t>
-            </w:r>
-          </w:p>
-        </w:tc>
-        <w:tc>
-          <w:tcPr>
-            <w:tcW w:w="2267" w:type="dxa"/>
-          </w:tcPr>
-          <w:p>
-            <w:pPr>
-              <w:jc w:val="center"/>
-              <w:rPr>
-                <w:sz w:val="20"/>
-                <w:szCs w:val="20"/>
-              </w:rPr>
-            </w:pPr>
-            <w:r>
-              <w:rPr>
-                <w:sz w:val="20"/>
-                <w:szCs w:val="20"/>
-              </w:rPr>
-              <w:t>{{notes</w:t>
+              <w:t>{{quantity</w:t>
             </w:r>
             <w:proofErr w:type="gramStart"/>
             <w:r>

</xml_diff>

<commit_message>
Fix TypeScript null check for link field
</commit_message>
<xml_diff>
--- a/public/product-selection.docx
+++ b/public/product-selection.docx
@@ -148,29 +148,20 @@
                 <w:szCs w:val="28"/>
               </w:rPr>
             </w:pPr>
-            <w:proofErr w:type="gramStart"/>
             <w:r>
               <w:rPr>
                 <w:sz w:val="28"/>
                 <w:szCs w:val="28"/>
               </w:rPr>
-              <w:t>Date: {{</w:t>
-            </w:r>
-            <w:proofErr w:type="gramEnd"/>
-            <w:r>
+              <w:t>Date: {{date}}</w:t>
+            </w:r>
+          </w:p>
+          <w:p>
+            <w:pPr>
               <w:rPr>
                 <w:sz w:val="28"/>
                 <w:szCs w:val="28"/>
               </w:rPr>
-              <w:t>date}}</w:t>
-            </w:r>
-          </w:p>
-          <w:p>
-            <w:pPr>
-              <w:rPr>
-                <w:sz w:val="28"/>
-                <w:szCs w:val="28"/>
-              </w:rPr>
             </w:pPr>
           </w:p>
           <w:p>
@@ -204,45 +195,27 @@
                 <w:szCs w:val="20"/>
               </w:rPr>
             </w:pPr>
-            <w:proofErr w:type="gramStart"/>
-            <w:r>
-              <w:rPr>
-                <w:sz w:val="20"/>
-                <w:szCs w:val="20"/>
-              </w:rPr>
-              <w:t>Phone: {{</w:t>
-            </w:r>
-            <w:proofErr w:type="gramEnd"/>
-            <w:r>
-              <w:rPr>
-                <w:sz w:val="20"/>
-                <w:szCs w:val="20"/>
-              </w:rPr>
-              <w:t>phone-number}}</w:t>
-            </w:r>
-          </w:p>
-          <w:p>
-            <w:pPr>
-              <w:rPr>
-                <w:sz w:val="20"/>
-                <w:szCs w:val="20"/>
-              </w:rPr>
-            </w:pPr>
-            <w:proofErr w:type="gramStart"/>
-            <w:r>
-              <w:rPr>
-                <w:sz w:val="20"/>
-                <w:szCs w:val="20"/>
-              </w:rPr>
-              <w:t>Email: {{</w:t>
-            </w:r>
-            <w:proofErr w:type="gramEnd"/>
-            <w:r>
-              <w:rPr>
-                <w:sz w:val="20"/>
-                <w:szCs w:val="20"/>
-              </w:rPr>
-              <w:t>email}}</w:t>
+            <w:r>
+              <w:rPr>
+                <w:sz w:val="20"/>
+                <w:szCs w:val="20"/>
+              </w:rPr>
+              <w:t>Phone: {{phone-number}}</w:t>
+            </w:r>
+          </w:p>
+          <w:p>
+            <w:pPr>
+              <w:rPr>
+                <w:sz w:val="20"/>
+                <w:szCs w:val="20"/>
+              </w:rPr>
+            </w:pPr>
+            <w:r>
+              <w:rPr>
+                <w:sz w:val="20"/>
+                <w:szCs w:val="20"/>
+              </w:rPr>
+              <w:t>Email: {{email}}</w:t>
             </w:r>
           </w:p>
           <w:p>
@@ -439,23 +412,7 @@
                 <w:sz w:val="20"/>
                 <w:szCs w:val="20"/>
               </w:rPr>
-              <w:t>{{#categories</w:t>
-            </w:r>
-            <w:proofErr w:type="gramStart"/>
-            <w:r>
-              <w:rPr>
-                <w:sz w:val="20"/>
-                <w:szCs w:val="20"/>
-              </w:rPr>
-              <w:t>}}{</w:t>
-            </w:r>
-            <w:proofErr w:type="gramEnd"/>
-            <w:r>
-              <w:rPr>
-                <w:sz w:val="20"/>
-                <w:szCs w:val="20"/>
-              </w:rPr>
-              <w:t>{category-name}}</w:t>
+              <w:t>{{#categories}}{{category-name}}</w:t>
             </w:r>
           </w:p>
         </w:tc>
@@ -497,6 +454,14 @@
                 <w:t>{{code}}</w:t>
               </w:r>
             </w:hyperlink>
+            <w:hyperlink r:id="rId6" w:history="1">
+              <w:r>
+                <w:rPr>
+                  <w:rStyle w:val="Hyperlink"/>
+                </w:rPr>
+                <w:t>{{linkText}}</w:t>
+              </w:r>
+            </w:hyperlink>
           </w:p>
         </w:tc>
         <w:tc>
@@ -621,39 +586,7 @@
                 <w:sz w:val="20"/>
                 <w:szCs w:val="20"/>
               </w:rPr>
-              <w:t>{{quantity</w:t>
-            </w:r>
-            <w:proofErr w:type="gramStart"/>
-            <w:r>
-              <w:rPr>
-                <w:sz w:val="20"/>
-                <w:szCs w:val="20"/>
-              </w:rPr>
-              <w:t>}}{</w:t>
-            </w:r>
-            <w:proofErr w:type="gramEnd"/>
-            <w:r>
-              <w:rPr>
-                <w:sz w:val="20"/>
-                <w:szCs w:val="20"/>
-              </w:rPr>
-              <w:t>{/products</w:t>
-            </w:r>
-            <w:proofErr w:type="gramStart"/>
-            <w:r>
-              <w:rPr>
-                <w:sz w:val="20"/>
-                <w:szCs w:val="20"/>
-              </w:rPr>
-              <w:t>}}{</w:t>
-            </w:r>
-            <w:proofErr w:type="gramEnd"/>
-            <w:r>
-              <w:rPr>
-                <w:sz w:val="20"/>
-                <w:szCs w:val="20"/>
-              </w:rPr>
-              <w:t>{/categories}}</w:t>
+              <w:t>{{quantity}}{{/products}}{{/categories}}</w:t>
             </w:r>
           </w:p>
         </w:tc>
@@ -1277,7 +1210,6 @@
   <w:style w:type="character" w:default="1" w:styleId="DefaultParagraphFont">
     <w:name w:val="Default Paragraph Font"/>
     <w:uiPriority w:val="1"/>
-    <w:semiHidden/>
     <w:unhideWhenUsed/>
   </w:style>
   <w:style w:type="table" w:default="1" w:styleId="TableNormal">

</xml_diff>

<commit_message>
Add scrollable product list, PDF download option, parallel image fetching
- Show all products by default in a scrollable box (400px max height)
- Add checkbox to download as Word (PDF is default)
- Fetch all images in parallel for much faster generation
- Add libreoffice-convert for PDF conversion (falls back with error if not available)
</commit_message>
<xml_diff>
--- a/public/product-selection.docx
+++ b/public/product-selection.docx
@@ -15,15 +15,14 @@
         <w:gridCol w:w="2044"/>
         <w:gridCol w:w="2586"/>
         <w:gridCol w:w="2977"/>
-        <w:gridCol w:w="2409"/>
-        <w:gridCol w:w="2268"/>
+        <w:gridCol w:w="4677"/>
         <w:gridCol w:w="993"/>
       </w:tblGrid>
       <w:tr>
         <w:tc>
           <w:tcPr>
             <w:tcW w:w="15168" w:type="dxa"/>
-            <w:gridSpan w:val="7"/>
+            <w:gridSpan w:val="6"/>
           </w:tcPr>
           <w:p>
             <w:pPr>
@@ -328,34 +327,11 @@
         </w:tc>
         <w:tc>
           <w:tcPr>
-            <w:tcW w:w="2409" w:type="dxa"/>
+            <w:tcW w:w="4677" w:type="dxa"/>
             <w:shd w:val="clear" w:color="auto" w:fill="161341"/>
           </w:tcPr>
           <w:p>
             <w:pPr>
-              <w:jc w:val="center"/>
-              <w:rPr>
-                <w:sz w:val="20"/>
-                <w:szCs w:val="20"/>
-              </w:rPr>
-            </w:pPr>
-            <w:r>
-              <w:rPr>
-                <w:sz w:val="20"/>
-                <w:szCs w:val="20"/>
-              </w:rPr>
-              <w:t>Area Description</w:t>
-            </w:r>
-          </w:p>
-        </w:tc>
-        <w:tc>
-          <w:tcPr>
-            <w:tcW w:w="2268" w:type="dxa"/>
-            <w:shd w:val="clear" w:color="auto" w:fill="161341"/>
-          </w:tcPr>
-          <w:p>
-            <w:pPr>
-              <w:jc w:val="center"/>
               <w:rPr>
                 <w:sz w:val="20"/>
                 <w:szCs w:val="20"/>
@@ -397,7 +373,8 @@
         <w:tc>
           <w:tcPr>
             <w:tcW w:w="15168" w:type="dxa"/>
-            <w:gridSpan w:val="7"/>
+            <w:gridSpan w:val="6"/>
+            <w:shd w:val="clear" w:color="auto" w:fill="ADADAD" w:themeFill="background2" w:themeFillShade="BF"/>
           </w:tcPr>
           <w:p>
             <w:pPr>
@@ -424,11 +401,8 @@
           </w:tcPr>
           <w:p>
             <w:pPr>
-              <w:ind w:left="-1244" w:firstLine="1244"/>
-              <w:jc w:val="center"/>
-              <w:rPr>
-                <w:b/>
-                <w:bCs/>
+              <w:ind w:left="32"/>
+              <w:rPr>
                 <w:sz w:val="20"/>
                 <w:szCs w:val="20"/>
               </w:rPr>
@@ -458,6 +432,8 @@
               <w:r>
                 <w:rPr>
                   <w:rStyle w:val="Hyperlink"/>
+                  <w:sz w:val="20"/>
+                  <w:szCs w:val="20"/>
                 </w:rPr>
                 <w:t>{{linkText}}</w:t>
               </w:r>
@@ -529,28 +505,7 @@
         </w:tc>
         <w:tc>
           <w:tcPr>
-            <w:tcW w:w="2409" w:type="dxa"/>
-          </w:tcPr>
-          <w:p>
-            <w:pPr>
-              <w:jc w:val="center"/>
-              <w:rPr>
-                <w:sz w:val="20"/>
-                <w:szCs w:val="20"/>
-              </w:rPr>
-            </w:pPr>
-            <w:r>
-              <w:rPr>
-                <w:sz w:val="20"/>
-                <w:szCs w:val="20"/>
-              </w:rPr>
-              <w:t>{{area-description}}</w:t>
-            </w:r>
-          </w:p>
-        </w:tc>
-        <w:tc>
-          <w:tcPr>
-            <w:tcW w:w="2268" w:type="dxa"/>
+            <w:tcW w:w="4677" w:type="dxa"/>
           </w:tcPr>
           <w:p>
             <w:pPr>

</xml_diff>

<commit_message>
Reduce image height by 0.2 inches
</commit_message>
<xml_diff>
--- a/public/product-selection.docx
+++ b/public/product-selection.docx
@@ -416,19 +416,16 @@
               </w:rPr>
               <w:t>{{#products}}</w:t>
             </w:r>
+            <w:r>
+              <w:rPr>
+                <w:b/>
+                <w:bCs/>
+                <w:sz w:val="20"/>
+                <w:szCs w:val="20"/>
+              </w:rPr>
+              <w:t>{{code}}</w:t>
+            </w:r>
             <w:hyperlink r:id="rId5" w:history="1">
-              <w:r>
-                <w:rPr>
-                  <w:rStyle w:val="Hyperlink"/>
-                  <w:b/>
-                  <w:bCs/>
-                  <w:sz w:val="20"/>
-                  <w:szCs w:val="20"/>
-                </w:rPr>
-                <w:t>{{code}}</w:t>
-              </w:r>
-            </w:hyperlink>
-            <w:hyperlink r:id="rId6" w:history="1">
               <w:r>
                 <w:rPr>
                   <w:rStyle w:val="Hyperlink"/>

</xml_diff>

<commit_message>
Fix: Check all XML files for URL-encoded placeholders
</commit_message>
<xml_diff>
--- a/public/product-selection.docx
+++ b/public/product-selection.docx
@@ -147,20 +147,29 @@
                 <w:szCs w:val="28"/>
               </w:rPr>
             </w:pPr>
+            <w:proofErr w:type="gramStart"/>
             <w:r>
               <w:rPr>
                 <w:sz w:val="28"/>
                 <w:szCs w:val="28"/>
               </w:rPr>
-              <w:t>Date: {{date}}</w:t>
-            </w:r>
-          </w:p>
-          <w:p>
-            <w:pPr>
+              <w:t>Date: {{</w:t>
+            </w:r>
+            <w:proofErr w:type="gramEnd"/>
+            <w:r>
               <w:rPr>
                 <w:sz w:val="28"/>
                 <w:szCs w:val="28"/>
               </w:rPr>
+              <w:t>date}}</w:t>
+            </w:r>
+          </w:p>
+          <w:p>
+            <w:pPr>
+              <w:rPr>
+                <w:sz w:val="28"/>
+                <w:szCs w:val="28"/>
+              </w:rPr>
             </w:pPr>
           </w:p>
           <w:p>
@@ -194,27 +203,45 @@
                 <w:szCs w:val="20"/>
               </w:rPr>
             </w:pPr>
-            <w:r>
-              <w:rPr>
-                <w:sz w:val="20"/>
-                <w:szCs w:val="20"/>
-              </w:rPr>
-              <w:t>Phone: {{phone-number}}</w:t>
-            </w:r>
-          </w:p>
-          <w:p>
-            <w:pPr>
-              <w:rPr>
-                <w:sz w:val="20"/>
-                <w:szCs w:val="20"/>
-              </w:rPr>
-            </w:pPr>
-            <w:r>
-              <w:rPr>
-                <w:sz w:val="20"/>
-                <w:szCs w:val="20"/>
-              </w:rPr>
-              <w:t>Email: {{email}}</w:t>
+            <w:proofErr w:type="gramStart"/>
+            <w:r>
+              <w:rPr>
+                <w:sz w:val="20"/>
+                <w:szCs w:val="20"/>
+              </w:rPr>
+              <w:t>Phone: {{</w:t>
+            </w:r>
+            <w:proofErr w:type="gramEnd"/>
+            <w:r>
+              <w:rPr>
+                <w:sz w:val="20"/>
+                <w:szCs w:val="20"/>
+              </w:rPr>
+              <w:t>phone-number}}</w:t>
+            </w:r>
+          </w:p>
+          <w:p>
+            <w:pPr>
+              <w:rPr>
+                <w:sz w:val="20"/>
+                <w:szCs w:val="20"/>
+              </w:rPr>
+            </w:pPr>
+            <w:proofErr w:type="gramStart"/>
+            <w:r>
+              <w:rPr>
+                <w:sz w:val="20"/>
+                <w:szCs w:val="20"/>
+              </w:rPr>
+              <w:t>Email: {{</w:t>
+            </w:r>
+            <w:proofErr w:type="gramEnd"/>
+            <w:r>
+              <w:rPr>
+                <w:sz w:val="20"/>
+                <w:szCs w:val="20"/>
+              </w:rPr>
+              <w:t>email}}</w:t>
             </w:r>
           </w:p>
           <w:p>
@@ -389,7 +416,23 @@
                 <w:sz w:val="20"/>
                 <w:szCs w:val="20"/>
               </w:rPr>
-              <w:t>{{#categories}}{{category-name}}</w:t>
+              <w:t>{{#categories</w:t>
+            </w:r>
+            <w:proofErr w:type="gramStart"/>
+            <w:r>
+              <w:rPr>
+                <w:sz w:val="20"/>
+                <w:szCs w:val="20"/>
+              </w:rPr>
+              <w:t>}}{</w:t>
+            </w:r>
+            <w:proofErr w:type="gramEnd"/>
+            <w:r>
+              <w:rPr>
+                <w:sz w:val="20"/>
+                <w:szCs w:val="20"/>
+              </w:rPr>
+              <w:t>{category-name}}</w:t>
             </w:r>
           </w:p>
         </w:tc>
@@ -414,8 +457,9 @@
                 <w:sz w:val="20"/>
                 <w:szCs w:val="20"/>
               </w:rPr>
-              <w:t>{{#products}}</w:t>
-            </w:r>
+              <w:t>{{#products</w:t>
+            </w:r>
+            <w:proofErr w:type="gramStart"/>
             <w:r>
               <w:rPr>
                 <w:b/>
@@ -423,7 +467,26 @@
                 <w:sz w:val="20"/>
                 <w:szCs w:val="20"/>
               </w:rPr>
-              <w:t>{{code}}</w:t>
+              <w:t>}}</w:t>
+            </w:r>
+            <w:r>
+              <w:rPr>
+                <w:b/>
+                <w:bCs/>
+                <w:sz w:val="20"/>
+                <w:szCs w:val="20"/>
+              </w:rPr>
+              <w:t>{</w:t>
+            </w:r>
+            <w:proofErr w:type="gramEnd"/>
+            <w:r>
+              <w:rPr>
+                <w:b/>
+                <w:bCs/>
+                <w:sz w:val="20"/>
+                <w:szCs w:val="20"/>
+              </w:rPr>
+              <w:t>{code}}</w:t>
             </w:r>
             <w:hyperlink r:id="rId5" w:history="1">
               <w:r>
@@ -538,7 +601,39 @@
                 <w:sz w:val="20"/>
                 <w:szCs w:val="20"/>
               </w:rPr>
-              <w:t>{{quantity}}{{/products}}{{/categories}}</w:t>
+              <w:t>{{quantity</w:t>
+            </w:r>
+            <w:proofErr w:type="gramStart"/>
+            <w:r>
+              <w:rPr>
+                <w:sz w:val="20"/>
+                <w:szCs w:val="20"/>
+              </w:rPr>
+              <w:t>}}{</w:t>
+            </w:r>
+            <w:proofErr w:type="gramEnd"/>
+            <w:r>
+              <w:rPr>
+                <w:sz w:val="20"/>
+                <w:szCs w:val="20"/>
+              </w:rPr>
+              <w:t>{/products</w:t>
+            </w:r>
+            <w:proofErr w:type="gramStart"/>
+            <w:r>
+              <w:rPr>
+                <w:sz w:val="20"/>
+                <w:szCs w:val="20"/>
+              </w:rPr>
+              <w:t>}}{</w:t>
+            </w:r>
+            <w:proofErr w:type="gramEnd"/>
+            <w:r>
+              <w:rPr>
+                <w:sz w:val="20"/>
+                <w:szCs w:val="20"/>
+              </w:rPr>
+              <w:t>{/categories}}</w:t>
             </w:r>
           </w:p>
         </w:tc>

</xml_diff>

<commit_message>
Support #link# placeholder and remove dash from linkText
- Replace #link# in template with actual URLs after rendering
- Remove hyphen from linkText (user added it in template)
</commit_message>
<xml_diff>
--- a/public/product-selection.docx
+++ b/public/product-selection.docx
@@ -147,29 +147,20 @@
                 <w:szCs w:val="28"/>
               </w:rPr>
             </w:pPr>
-            <w:proofErr w:type="gramStart"/>
             <w:r>
               <w:rPr>
                 <w:sz w:val="28"/>
                 <w:szCs w:val="28"/>
               </w:rPr>
-              <w:t>Date: {{</w:t>
-            </w:r>
-            <w:proofErr w:type="gramEnd"/>
-            <w:r>
+              <w:t>Date: {{date}}</w:t>
+            </w:r>
+          </w:p>
+          <w:p>
+            <w:pPr>
               <w:rPr>
                 <w:sz w:val="28"/>
                 <w:szCs w:val="28"/>
               </w:rPr>
-              <w:t>date}}</w:t>
-            </w:r>
-          </w:p>
-          <w:p>
-            <w:pPr>
-              <w:rPr>
-                <w:sz w:val="28"/>
-                <w:szCs w:val="28"/>
-              </w:rPr>
             </w:pPr>
           </w:p>
           <w:p>
@@ -203,45 +194,27 @@
                 <w:szCs w:val="20"/>
               </w:rPr>
             </w:pPr>
-            <w:proofErr w:type="gramStart"/>
-            <w:r>
-              <w:rPr>
-                <w:sz w:val="20"/>
-                <w:szCs w:val="20"/>
-              </w:rPr>
-              <w:t>Phone: {{</w:t>
-            </w:r>
-            <w:proofErr w:type="gramEnd"/>
-            <w:r>
-              <w:rPr>
-                <w:sz w:val="20"/>
-                <w:szCs w:val="20"/>
-              </w:rPr>
-              <w:t>phone-number}}</w:t>
-            </w:r>
-          </w:p>
-          <w:p>
-            <w:pPr>
-              <w:rPr>
-                <w:sz w:val="20"/>
-                <w:szCs w:val="20"/>
-              </w:rPr>
-            </w:pPr>
-            <w:proofErr w:type="gramStart"/>
-            <w:r>
-              <w:rPr>
-                <w:sz w:val="20"/>
-                <w:szCs w:val="20"/>
-              </w:rPr>
-              <w:t>Email: {{</w:t>
-            </w:r>
-            <w:proofErr w:type="gramEnd"/>
-            <w:r>
-              <w:rPr>
-                <w:sz w:val="20"/>
-                <w:szCs w:val="20"/>
-              </w:rPr>
-              <w:t>email}}</w:t>
+            <w:r>
+              <w:rPr>
+                <w:sz w:val="20"/>
+                <w:szCs w:val="20"/>
+              </w:rPr>
+              <w:t>Phone: {{phone-number}}</w:t>
+            </w:r>
+          </w:p>
+          <w:p>
+            <w:pPr>
+              <w:rPr>
+                <w:sz w:val="20"/>
+                <w:szCs w:val="20"/>
+              </w:rPr>
+            </w:pPr>
+            <w:r>
+              <w:rPr>
+                <w:sz w:val="20"/>
+                <w:szCs w:val="20"/>
+              </w:rPr>
+              <w:t>Email: {{email}}</w:t>
             </w:r>
           </w:p>
           <w:p>
@@ -416,23 +389,7 @@
                 <w:sz w:val="20"/>
                 <w:szCs w:val="20"/>
               </w:rPr>
-              <w:t>{{#categories</w:t>
-            </w:r>
-            <w:proofErr w:type="gramStart"/>
-            <w:r>
-              <w:rPr>
-                <w:sz w:val="20"/>
-                <w:szCs w:val="20"/>
-              </w:rPr>
-              <w:t>}}{</w:t>
-            </w:r>
-            <w:proofErr w:type="gramEnd"/>
-            <w:r>
-              <w:rPr>
-                <w:sz w:val="20"/>
-                <w:szCs w:val="20"/>
-              </w:rPr>
-              <w:t>{category-name}}</w:t>
+              <w:t>{{#categories}}{{category-name}}</w:t>
             </w:r>
           </w:p>
         </w:tc>
@@ -457,9 +414,8 @@
                 <w:sz w:val="20"/>
                 <w:szCs w:val="20"/>
               </w:rPr>
-              <w:t>{{#products</w:t>
-            </w:r>
-            <w:proofErr w:type="gramStart"/>
+              <w:t>{{#products}}</w:t>
+            </w:r>
             <w:r>
               <w:rPr>
                 <w:b/>
@@ -467,7 +423,7 @@
                 <w:sz w:val="20"/>
                 <w:szCs w:val="20"/>
               </w:rPr>
-              <w:t>}}</w:t>
+              <w:t>{{code}}</w:t>
             </w:r>
             <w:r>
               <w:rPr>
@@ -476,26 +432,34 @@
                 <w:sz w:val="20"/>
                 <w:szCs w:val="20"/>
               </w:rPr>
-              <w:t>{</w:t>
-            </w:r>
-            <w:proofErr w:type="gramEnd"/>
-            <w:r>
-              <w:rPr>
-                <w:b/>
-                <w:bCs/>
-                <w:sz w:val="20"/>
-                <w:szCs w:val="20"/>
-              </w:rPr>
-              <w:t>{code}}</w:t>
-            </w:r>
-            <w:hyperlink r:id="rId5" w:history="1">
+              <w:t xml:space="preserve"> - </w:t>
+            </w:r>
+            <w:hyperlink w:anchor="link" w:history="1">
               <w:r>
                 <w:rPr>
                   <w:rStyle w:val="Hyperlink"/>
                   <w:sz w:val="20"/>
                   <w:szCs w:val="20"/>
                 </w:rPr>
-                <w:t>{{linkText}}</w:t>
+                <w:t>{{</w:t>
+              </w:r>
+              <w:proofErr w:type="spellStart"/>
+              <w:r>
+                <w:rPr>
+                  <w:rStyle w:val="Hyperlink"/>
+                  <w:sz w:val="20"/>
+                  <w:szCs w:val="20"/>
+                </w:rPr>
+                <w:t>linkText</w:t>
+              </w:r>
+              <w:proofErr w:type="spellEnd"/>
+              <w:r>
+                <w:rPr>
+                  <w:rStyle w:val="Hyperlink"/>
+                  <w:sz w:val="20"/>
+                  <w:szCs w:val="20"/>
+                </w:rPr>
+                <w:t>}}</w:t>
               </w:r>
             </w:hyperlink>
           </w:p>
@@ -601,39 +565,7 @@
                 <w:sz w:val="20"/>
                 <w:szCs w:val="20"/>
               </w:rPr>
-              <w:t>{{quantity</w:t>
-            </w:r>
-            <w:proofErr w:type="gramStart"/>
-            <w:r>
-              <w:rPr>
-                <w:sz w:val="20"/>
-                <w:szCs w:val="20"/>
-              </w:rPr>
-              <w:t>}}{</w:t>
-            </w:r>
-            <w:proofErr w:type="gramEnd"/>
-            <w:r>
-              <w:rPr>
-                <w:sz w:val="20"/>
-                <w:szCs w:val="20"/>
-              </w:rPr>
-              <w:t>{/products</w:t>
-            </w:r>
-            <w:proofErr w:type="gramStart"/>
-            <w:r>
-              <w:rPr>
-                <w:sz w:val="20"/>
-                <w:szCs w:val="20"/>
-              </w:rPr>
-              <w:t>}}{</w:t>
-            </w:r>
-            <w:proofErr w:type="gramEnd"/>
-            <w:r>
-              <w:rPr>
-                <w:sz w:val="20"/>
-                <w:szCs w:val="20"/>
-              </w:rPr>
-              <w:t>{/categories}}</w:t>
+              <w:t>{{quantity}}{{/products}}{{/categories}}</w:t>
             </w:r>
           </w:p>
         </w:tc>

</xml_diff>